<commit_message>
add API documentation for all services
</commit_message>
<xml_diff>
--- a/API-Documentation.docx
+++ b/API-Documentation.docx
@@ -1389,12 +1389,14 @@
                 <w:lang w:val="en-US"/>
               </w:rPr>
             </w:pPr>
+            <w:proofErr w:type="spellStart"/>
             <w:r>
               <w:rPr>
                 <w:lang w:val="en-US"/>
               </w:rPr>
               <w:t>alt_email</w:t>
             </w:r>
+            <w:proofErr w:type="spellEnd"/>
           </w:p>
         </w:tc>
         <w:tc>
@@ -1407,12 +1409,14 @@
                 <w:lang w:val="en-US"/>
               </w:rPr>
             </w:pPr>
+            <w:proofErr w:type="spellStart"/>
             <w:r>
               <w:rPr>
                 <w:lang w:val="en-US"/>
               </w:rPr>
               <w:t>confirm_email</w:t>
             </w:r>
+            <w:proofErr w:type="spellEnd"/>
           </w:p>
         </w:tc>
         <w:tc>
@@ -1425,12 +1429,14 @@
                 <w:lang w:val="en-US"/>
               </w:rPr>
             </w:pPr>
+            <w:proofErr w:type="spellStart"/>
             <w:r>
               <w:rPr>
                 <w:lang w:val="en-US"/>
               </w:rPr>
               <w:t>confirm_email_token</w:t>
             </w:r>
+            <w:proofErr w:type="spellEnd"/>
           </w:p>
         </w:tc>
         <w:tc>
@@ -1461,12 +1467,14 @@
                 <w:lang w:val="en-US"/>
               </w:rPr>
             </w:pPr>
+            <w:proofErr w:type="spellStart"/>
             <w:r>
               <w:rPr>
                 <w:lang w:val="en-US"/>
               </w:rPr>
               <w:t>first_name</w:t>
             </w:r>
+            <w:proofErr w:type="spellEnd"/>
           </w:p>
         </w:tc>
       </w:tr>
@@ -1535,12 +1543,14 @@
                 <w:lang w:val="en-US"/>
               </w:rPr>
             </w:pPr>
+            <w:proofErr w:type="spellStart"/>
             <w:r>
               <w:rPr>
                 <w:lang w:val="en-US"/>
               </w:rPr>
               <w:t>some_token</w:t>
             </w:r>
+            <w:proofErr w:type="spellEnd"/>
           </w:p>
         </w:tc>
         <w:tc>
@@ -1571,12 +1581,14 @@
                 <w:lang w:val="en-US"/>
               </w:rPr>
             </w:pPr>
+            <w:proofErr w:type="spellStart"/>
             <w:r>
               <w:rPr>
                 <w:lang w:val="en-US"/>
               </w:rPr>
               <w:t>natalya</w:t>
             </w:r>
+            <w:proofErr w:type="spellEnd"/>
           </w:p>
         </w:tc>
       </w:tr>
@@ -1651,12 +1663,14 @@
                 <w:lang w:val="en-US"/>
               </w:rPr>
             </w:pPr>
+            <w:proofErr w:type="spellStart"/>
             <w:r>
               <w:rPr>
                 <w:lang w:val="en-US"/>
               </w:rPr>
               <w:t>second_name</w:t>
             </w:r>
+            <w:proofErr w:type="spellEnd"/>
           </w:p>
         </w:tc>
         <w:tc>
@@ -1687,12 +1701,14 @@
                 <w:lang w:val="en-US"/>
               </w:rPr>
             </w:pPr>
+            <w:proofErr w:type="spellStart"/>
             <w:r>
               <w:rPr>
                 <w:lang w:val="en-US"/>
               </w:rPr>
               <w:t>uuid_user</w:t>
             </w:r>
+            <w:proofErr w:type="spellEnd"/>
           </w:p>
         </w:tc>
       </w:tr>
@@ -1786,33 +1802,75 @@
       </w:pPr>
       <w:r>
         <w:rPr>
-          <w:lang w:val="ru-RU"/>
-        </w:rPr>
-        <w:t>После регистрации пользователь должен подтвердить</w:t>
-      </w:r>
-      <w:r>
-        <w:rPr>
-          <w:lang w:val="ru-RU"/>
-        </w:rPr>
-        <w:t xml:space="preserve"> свой </w:t>
-      </w:r>
-      <w:r>
-        <w:rPr>
-          <w:lang w:val="en-US"/>
-        </w:rPr>
-        <w:t>e</w:t>
-      </w:r>
-      <w:r>
-        <w:rPr>
-          <w:lang w:val="ru-RU"/>
-        </w:rPr>
-        <w:t>-</w:t>
-      </w:r>
-      <w:r>
-        <w:rPr>
-          <w:lang w:val="en-US"/>
-        </w:rPr>
-        <w:t>mail</w:t>
+          <w:lang w:val="en-US"/>
+        </w:rPr>
+        <w:t>After</w:t>
+      </w:r>
+      <w:r>
+        <w:rPr>
+          <w:lang w:val="en-US"/>
+        </w:rPr>
+        <w:t xml:space="preserve"> </w:t>
+      </w:r>
+      <w:r>
+        <w:rPr>
+          <w:lang w:val="en-US"/>
+        </w:rPr>
+        <w:t>registration</w:t>
+      </w:r>
+      <w:r>
+        <w:rPr>
+          <w:lang w:val="en-US"/>
+        </w:rPr>
+        <w:t xml:space="preserve"> </w:t>
+      </w:r>
+      <w:r>
+        <w:rPr>
+          <w:lang w:val="en-US"/>
+        </w:rPr>
+        <w:t>user</w:t>
+      </w:r>
+      <w:r>
+        <w:rPr>
+          <w:lang w:val="en-US"/>
+        </w:rPr>
+        <w:t xml:space="preserve"> </w:t>
+      </w:r>
+      <w:r>
+        <w:rPr>
+          <w:lang w:val="en-US"/>
+        </w:rPr>
+        <w:t>should</w:t>
+      </w:r>
+      <w:r>
+        <w:rPr>
+          <w:lang w:val="en-US"/>
+        </w:rPr>
+        <w:t xml:space="preserve"> </w:t>
+      </w:r>
+      <w:r>
+        <w:rPr>
+          <w:lang w:val="en-US"/>
+        </w:rPr>
+        <w:t>confirm</w:t>
+      </w:r>
+      <w:r>
+        <w:rPr>
+          <w:lang w:val="en-US"/>
+        </w:rPr>
+        <w:t xml:space="preserve"> </w:t>
+      </w:r>
+      <w:r>
+        <w:rPr>
+          <w:lang w:val="en-US"/>
+        </w:rPr>
+        <w:t>his email</w:t>
+      </w:r>
+      <w:r>
+        <w:rPr>
+          <w:lang w:val="en-US"/>
+        </w:rPr>
+        <w:t xml:space="preserve"> </w:t>
       </w:r>
     </w:p>
     <w:p>
@@ -1876,44 +1934,48 @@
     <w:p>
       <w:pPr>
         <w:rPr>
-          <w:lang w:val="ru-RU" w:eastAsia="en-US"/>
+          <w:lang w:val="en-US"/>
         </w:rPr>
       </w:pPr>
       <w:r>
         <w:rPr>
-          <w:lang w:val="ru-RU" w:eastAsia="en-US"/>
-        </w:rPr>
-        <w:t xml:space="preserve">По сути – этот </w:t>
+          <w:lang w:val="en-US"/>
+        </w:rPr>
+        <w:t xml:space="preserve">We don’t use this </w:t>
+      </w:r>
+      <w:proofErr w:type="spellStart"/>
+      <w:r>
+        <w:rPr>
+          <w:lang w:val="en-US"/>
+        </w:rPr>
+        <w:t>api</w:t>
+      </w:r>
+      <w:proofErr w:type="spellEnd"/>
+      <w:r>
+        <w:rPr>
+          <w:lang w:val="en-US"/>
+        </w:rPr>
+        <w:t xml:space="preserve"> in application. When user click to link in his email – he </w:t>
+      </w:r>
+      <w:proofErr w:type="gramStart"/>
+      <w:r>
+        <w:rPr>
+          <w:lang w:val="en-US"/>
+        </w:rPr>
+        <w:t>confirm</w:t>
+      </w:r>
+      <w:proofErr w:type="gramEnd"/>
+      <w:r>
+        <w:rPr>
+          <w:lang w:val="en-US"/>
+        </w:rPr>
+        <w:t xml:space="preserve"> his mail</w:t>
       </w:r>
       <w:r>
         <w:rPr>
           <w:lang w:val="en-US" w:eastAsia="en-US"/>
         </w:rPr>
-        <w:t>api</w:t>
-      </w:r>
-      <w:r>
-        <w:rPr>
-          <w:lang w:val="ru-RU" w:eastAsia="en-US"/>
-        </w:rPr>
-        <w:t xml:space="preserve"> не используется на сайте. По нему переходит пользователь, когда нажимает ссылку на подтверждения </w:t>
-      </w:r>
-      <w:r>
-        <w:rPr>
-          <w:lang w:val="en-US" w:eastAsia="en-US"/>
-        </w:rPr>
-        <w:t>email</w:t>
-      </w:r>
-      <w:r>
-        <w:rPr>
-          <w:lang w:val="ru-RU" w:eastAsia="en-US"/>
-        </w:rPr>
-        <w:t xml:space="preserve"> </w:t>
-      </w:r>
-      <w:r>
-        <w:rPr>
-          <w:lang w:val="ru-RU" w:eastAsia="en-US"/>
-        </w:rPr>
-        <w:t>в своем письме.</w:t>
+        <w:t>.</w:t>
       </w:r>
     </w:p>
     <w:p>
@@ -2011,20 +2073,28 @@
         <w:rPr>
           <w:lang w:val="en-US"/>
         </w:rPr>
-        <w:t>/token=some_token_whisch_user_get_in_his_email</w:t>
-      </w:r>
+        <w:t>/token=</w:t>
+      </w:r>
+      <w:proofErr w:type="spellStart"/>
+      <w:r>
+        <w:rPr>
+          <w:lang w:val="en-US"/>
+        </w:rPr>
+        <w:t>some_token_whisch_user_get_in_his_email</w:t>
+      </w:r>
+      <w:proofErr w:type="spellEnd"/>
     </w:p>
     <w:p>
       <w:pPr>
         <w:rPr>
-          <w:lang w:val="ru-RU"/>
+          <w:lang w:val="en-US"/>
         </w:rPr>
       </w:pPr>
       <w:r>
         <w:rPr>
-          <w:lang w:val="ru-RU"/>
-        </w:rPr>
-        <w:t>После того, как он его получит – изменятся поля:</w:t>
+          <w:lang w:val="en-US"/>
+        </w:rPr>
+        <w:t>After click – fields in DA changes</w:t>
       </w:r>
     </w:p>
     <w:p>
@@ -2033,11 +2103,19 @@
           <w:lang w:val="en-US"/>
         </w:rPr>
       </w:pPr>
-      <w:r>
-        <w:rPr>
-          <w:lang w:val="en-US"/>
-        </w:rPr>
-        <w:t>confirm_email = 1</w:t>
+      <w:proofErr w:type="spellStart"/>
+      <w:r>
+        <w:rPr>
+          <w:lang w:val="en-US"/>
+        </w:rPr>
+        <w:t>confirm_email</w:t>
+      </w:r>
+      <w:proofErr w:type="spellEnd"/>
+      <w:r>
+        <w:rPr>
+          <w:lang w:val="en-US"/>
+        </w:rPr>
+        <w:t xml:space="preserve"> = 1</w:t>
       </w:r>
     </w:p>
     <w:p>
@@ -2046,24 +2124,32 @@
           <w:lang w:val="en-US"/>
         </w:rPr>
       </w:pPr>
-      <w:r>
-        <w:rPr>
-          <w:lang w:val="en-US"/>
-        </w:rPr>
-        <w:t>confirm_email_token = null</w:t>
+      <w:proofErr w:type="spellStart"/>
+      <w:r>
+        <w:rPr>
+          <w:lang w:val="en-US"/>
+        </w:rPr>
+        <w:t>confirm_email_token</w:t>
+      </w:r>
+      <w:proofErr w:type="spellEnd"/>
+      <w:r>
+        <w:rPr>
+          <w:lang w:val="en-US"/>
+        </w:rPr>
+        <w:t xml:space="preserve"> = null</w:t>
       </w:r>
     </w:p>
     <w:p>
       <w:pPr>
         <w:rPr>
-          <w:lang w:val="ru-RU"/>
+          <w:lang w:val="en-US"/>
         </w:rPr>
       </w:pPr>
       <w:r>
         <w:rPr>
-          <w:lang w:val="ru-RU"/>
-        </w:rPr>
-        <w:t>теперь пользователь может войти в приложение</w:t>
+          <w:lang w:val="en-US"/>
+        </w:rPr>
+        <w:t>now user can login in application</w:t>
       </w:r>
     </w:p>
     <w:p>
@@ -3298,7 +3384,21 @@
         <w:rPr>
           <w:lang w:val="en-US" w:eastAsia="en-US"/>
         </w:rPr>
-        <w:t>In this email user should get link to change his password. Kink contains token for changing password (token is relevant during 1 hour)</w:t>
+        <w:t xml:space="preserve">In this email user should get link to change his password. Kink contains token for changing password (token is relevant </w:t>
+      </w:r>
+      <w:proofErr w:type="gramStart"/>
+      <w:r>
+        <w:rPr>
+          <w:lang w:val="en-US" w:eastAsia="en-US"/>
+        </w:rPr>
+        <w:t>during</w:t>
+      </w:r>
+      <w:proofErr w:type="gramEnd"/>
+      <w:r>
+        <w:rPr>
+          <w:lang w:val="en-US" w:eastAsia="en-US"/>
+        </w:rPr>
+        <w:t xml:space="preserve"> 1 hour)</w:t>
       </w:r>
     </w:p>
     <w:p>
@@ -4047,13 +4147,41 @@
         <w:rPr>
           <w:lang w:val="en-US"/>
         </w:rPr>
-        <w:t xml:space="preserve"> (DB – a_b_user_service), </w:t>
-      </w:r>
-      <w:r>
-        <w:rPr>
-          <w:lang w:val="en-US"/>
-        </w:rPr>
-        <w:t>appears record, which contains token, userId and id of records.</w:t>
+        <w:t xml:space="preserve"> (DB – </w:t>
+      </w:r>
+      <w:proofErr w:type="spellStart"/>
+      <w:r>
+        <w:rPr>
+          <w:lang w:val="en-US"/>
+        </w:rPr>
+        <w:t>a_b_user_service</w:t>
+      </w:r>
+      <w:proofErr w:type="spellEnd"/>
+      <w:r>
+        <w:rPr>
+          <w:lang w:val="en-US"/>
+        </w:rPr>
+        <w:t xml:space="preserve">), </w:t>
+      </w:r>
+      <w:r>
+        <w:rPr>
+          <w:lang w:val="en-US"/>
+        </w:rPr>
+        <w:t xml:space="preserve">appears record, which contains token, </w:t>
+      </w:r>
+      <w:proofErr w:type="spellStart"/>
+      <w:r>
+        <w:rPr>
+          <w:lang w:val="en-US"/>
+        </w:rPr>
+        <w:t>userId</w:t>
+      </w:r>
+      <w:proofErr w:type="spellEnd"/>
+      <w:r>
+        <w:rPr>
+          <w:lang w:val="en-US"/>
+        </w:rPr>
+        <w:t xml:space="preserve"> and id of records.</w:t>
       </w:r>
     </w:p>
     <w:p>
@@ -4336,6 +4464,7 @@
               </w:rPr>
               <w:t>"</w:t>
             </w:r>
+            <w:proofErr w:type="spellStart"/>
             <w:r>
               <w:rPr>
                 <w:rFonts w:ascii="Menlo" w:hAnsi="Menlo" w:cs="Menlo"/>
@@ -4346,6 +4475,7 @@
               </w:rPr>
               <w:t>token_from_db</w:t>
             </w:r>
+            <w:proofErr w:type="spellEnd"/>
             <w:r>
               <w:rPr>
                 <w:rFonts w:ascii="Menlo" w:hAnsi="Menlo" w:cs="Menlo"/>
@@ -4788,7 +4918,21 @@
         <w:rPr>
           <w:lang w:val="en-US"/>
         </w:rPr>
-        <w:t xml:space="preserve">When application get request with password_token, </w:t>
+        <w:t xml:space="preserve">When application get request with </w:t>
+      </w:r>
+      <w:proofErr w:type="spellStart"/>
+      <w:r>
+        <w:rPr>
+          <w:lang w:val="en-US"/>
+        </w:rPr>
+        <w:t>password_token</w:t>
+      </w:r>
+      <w:proofErr w:type="spellEnd"/>
+      <w:r>
+        <w:rPr>
+          <w:lang w:val="en-US"/>
+        </w:rPr>
+        <w:t xml:space="preserve">, </w:t>
       </w:r>
       <w:r>
         <w:rPr>
@@ -4806,7 +4950,21 @@
         <w:rPr>
           <w:lang w:val="en-US"/>
         </w:rPr>
-        <w:t xml:space="preserve"> (DB – a_b_user_service) deleting record for this user and in table users (same DB) changing password for this user</w:t>
+        <w:t xml:space="preserve"> (DB – </w:t>
+      </w:r>
+      <w:proofErr w:type="spellStart"/>
+      <w:r>
+        <w:rPr>
+          <w:lang w:val="en-US"/>
+        </w:rPr>
+        <w:t>a_b_user_service</w:t>
+      </w:r>
+      <w:proofErr w:type="spellEnd"/>
+      <w:r>
+        <w:rPr>
+          <w:lang w:val="en-US"/>
+        </w:rPr>
+        <w:t>) deleting record for this user and in table users (same DB) changing password for this user</w:t>
       </w:r>
       <w:r>
         <w:rPr>
@@ -12192,7 +12350,21 @@
         <w:rPr>
           <w:lang w:val="en-US"/>
         </w:rPr>
-        <w:t>127.0.0.1:8011/user-service/resp_pers/</w:t>
+        <w:t>127.0.0.1:8011/user-service/</w:t>
+      </w:r>
+      <w:proofErr w:type="spellStart"/>
+      <w:r>
+        <w:rPr>
+          <w:lang w:val="en-US"/>
+        </w:rPr>
+        <w:t>resp_pers</w:t>
+      </w:r>
+      <w:proofErr w:type="spellEnd"/>
+      <w:r>
+        <w:rPr>
+          <w:lang w:val="en-US"/>
+        </w:rPr>
+        <w:t>/</w:t>
       </w:r>
     </w:p>
     <w:p>
@@ -12877,6 +13049,7 @@
         </w:rPr>
         <w:t xml:space="preserve">Mapping </w:t>
       </w:r>
+      <w:proofErr w:type="gramStart"/>
       <w:r>
         <w:t>–</w:t>
       </w:r>
@@ -12892,6 +13065,7 @@
       <w:r>
         <w:t>"</w:t>
       </w:r>
+      <w:proofErr w:type="gramEnd"/>
       <w:r>
         <w:t>users/v1/ping "</w:t>
       </w:r>
@@ -19297,6 +19471,7 @@
       <w:r>
         <w:t xml:space="preserve">Mapping </w:t>
       </w:r>
+      <w:proofErr w:type="gramStart"/>
       <w:r>
         <w:t>–</w:t>
       </w:r>
@@ -19309,6 +19484,7 @@
       <w:r>
         <w:t>"</w:t>
       </w:r>
+      <w:proofErr w:type="gramEnd"/>
       <w:r>
         <w:t>child</w:t>
       </w:r>
@@ -29993,7 +30169,25 @@
           <w:shd w:val="clear" w:color="auto" w:fill="FFFFFF"/>
           <w:lang w:val="en-US"/>
         </w:rPr>
-        <w:t>/{uuidRecord}</w:t>
+        <w:t>/{</w:t>
+      </w:r>
+      <w:proofErr w:type="spellStart"/>
+      <w:r>
+        <w:rPr>
+          <w:rFonts w:asciiTheme="minorHAnsi" w:hAnsiTheme="minorHAnsi" w:cstheme="minorHAnsi"/>
+          <w:shd w:val="clear" w:color="auto" w:fill="FFFFFF"/>
+          <w:lang w:val="en-US"/>
+        </w:rPr>
+        <w:t>uuidRecord</w:t>
+      </w:r>
+      <w:proofErr w:type="spellEnd"/>
+      <w:r>
+        <w:rPr>
+          <w:rFonts w:asciiTheme="minorHAnsi" w:hAnsiTheme="minorHAnsi" w:cstheme="minorHAnsi"/>
+          <w:shd w:val="clear" w:color="auto" w:fill="FFFFFF"/>
+          <w:lang w:val="en-US"/>
+        </w:rPr>
+        <w:t>}</w:t>
       </w:r>
     </w:p>
     <w:p>
@@ -30994,8 +31188,39 @@
           <w:shd w:val="clear" w:color="auto" w:fill="F8F9FA"/>
           <w:lang w:val="en-US"/>
         </w:rPr>
-        <w:t xml:space="preserve"> tsofim-service but with api aheret</w:t>
-      </w:r>
+        <w:t xml:space="preserve"> tsofim-service but with </w:t>
+      </w:r>
+      <w:proofErr w:type="spellStart"/>
+      <w:r>
+        <w:rPr>
+          <w:rFonts w:ascii="Arial" w:hAnsi="Arial" w:cs="Arial"/>
+          <w:color w:val="202124"/>
+          <w:shd w:val="clear" w:color="auto" w:fill="F8F9FA"/>
+          <w:lang w:val="en-US"/>
+        </w:rPr>
+        <w:t>api</w:t>
+      </w:r>
+      <w:proofErr w:type="spellEnd"/>
+      <w:r>
+        <w:rPr>
+          <w:rFonts w:ascii="Arial" w:hAnsi="Arial" w:cs="Arial"/>
+          <w:color w:val="202124"/>
+          <w:shd w:val="clear" w:color="auto" w:fill="F8F9FA"/>
+          <w:lang w:val="en-US"/>
+        </w:rPr>
+        <w:t xml:space="preserve"> </w:t>
+      </w:r>
+      <w:proofErr w:type="spellStart"/>
+      <w:r>
+        <w:rPr>
+          <w:rFonts w:ascii="Arial" w:hAnsi="Arial" w:cs="Arial"/>
+          <w:color w:val="202124"/>
+          <w:shd w:val="clear" w:color="auto" w:fill="F8F9FA"/>
+          <w:lang w:val="en-US"/>
+        </w:rPr>
+        <w:t>aheret</w:t>
+      </w:r>
+      <w:proofErr w:type="spellEnd"/>
     </w:p>
     <w:p>
       <w:pPr>

</xml_diff>